<commit_message>
Enhanced login, and made portfolios embedded
</commit_message>
<xml_diff>
--- a/Class Diagrams/Class_Diagram_Iteration_1.docx
+++ b/Class Diagrams/Class_Diagram_Iteration_1.docx
@@ -48,18 +48,6 @@
       <w:bookmarkEnd w:id="0"/>
     </w:p>
     <w:p>
-      <w:pPr>
-        <w:pStyle w:val="ListParagraph"/>
-        <w:numPr>
-          <w:ilvl w:val="0"/>
-          <w:numId w:val="1"/>
-        </w:numPr>
-      </w:pPr>
-      <w:r>
-        <w:t>token</w:t>
-      </w:r>
-    </w:p>
-    <w:p>
       <w:r>
         <w:t>Login:</w:t>
       </w:r>
@@ -86,42 +74,6 @@
       </w:pPr>
       <w:r>
         <w:t>password</w:t>
-      </w:r>
-    </w:p>
-    <w:p>
-      <w:pPr>
-        <w:pStyle w:val="ListParagraph"/>
-        <w:numPr>
-          <w:ilvl w:val="0"/>
-          <w:numId w:val="1"/>
-        </w:numPr>
-      </w:pPr>
-      <w:r>
-        <w:t>nonce</w:t>
-      </w:r>
-    </w:p>
-    <w:p>
-      <w:pPr>
-        <w:pStyle w:val="ListParagraph"/>
-        <w:numPr>
-          <w:ilvl w:val="0"/>
-          <w:numId w:val="1"/>
-        </w:numPr>
-      </w:pPr>
-      <w:r>
-        <w:t>response</w:t>
-      </w:r>
-    </w:p>
-    <w:p>
-      <w:pPr>
-        <w:pStyle w:val="ListParagraph"/>
-        <w:numPr>
-          <w:ilvl w:val="0"/>
-          <w:numId w:val="1"/>
-        </w:numPr>
-      </w:pPr>
-      <w:r>
-        <w:t>token</w:t>
       </w:r>
     </w:p>
     <w:p>

</xml_diff>